<commit_message>
Databases: passed lw on er-diagrams
</commit_message>
<xml_diff>
--- a/Databases/ER-diagrams/LW1/Report.docx
+++ b/Databases/ER-diagrams/LW1/Report.docx
@@ -1,6 +1,6 @@
 
 <file path=word/document.xml><?xml version="1.0" encoding="utf-8"?>
-<w:document xmlns:wpc="http://schemas.microsoft.com/office/word/2010/wordprocessingCanvas" xmlns:cx="http://schemas.microsoft.com/office/drawing/2014/chartex" xmlns:cx1="http://schemas.microsoft.com/office/drawing/2015/9/8/chartex" xmlns:cx2="http://schemas.microsoft.com/office/drawing/2015/10/21/chartex" xmlns:cx3="http://schemas.microsoft.com/office/drawing/2016/5/9/chartex" xmlns:cx4="http://schemas.microsoft.com/office/drawing/2016/5/10/chartex" xmlns:cx5="http://schemas.microsoft.com/office/drawing/2016/5/11/chartex" xmlns:cx6="http://schemas.microsoft.com/office/drawing/2016/5/12/chartex" xmlns:cx7="http://schemas.microsoft.com/office/drawing/2016/5/13/chartex" xmlns:cx8="http://schemas.microsoft.com/office/drawing/2016/5/14/chartex" xmlns:mc="http://schemas.openxmlformats.org/markup-compatibility/2006" xmlns:aink="http://schemas.microsoft.com/office/drawing/2016/ink" xmlns:am3d="http://schemas.microsoft.com/office/drawing/2017/model3d" xmlns:o="urn:schemas-microsoft-com:office:office" xmlns:r="http://schemas.openxmlformats.org/officeDocument/2006/relationships" xmlns:m="http://schemas.openxmlformats.org/officeDocument/2006/math" xmlns:v="urn:schemas-microsoft-com:vml" xmlns:wp14="http://schemas.microsoft.com/office/word/2010/wordprocessingDrawing" xmlns:wp="http://schemas.openxmlformats.org/drawingml/2006/wordprocessingDrawing" xmlns:w10="urn:schemas-microsoft-com:office:word" xmlns:w="http://schemas.openxmlformats.org/wordprocessingml/2006/main" xmlns:w14="http://schemas.microsoft.com/office/word/2010/wordml" xmlns:w15="http://schemas.microsoft.com/office/word/2012/wordml" xmlns:w16cex="http://schemas.microsoft.com/office/word/2018/wordml/cex" xmlns:w16cid="http://schemas.microsoft.com/office/word/2016/wordml/cid" xmlns:w16="http://schemas.microsoft.com/office/word/2018/wordml" xmlns:w16sdtdh="http://schemas.microsoft.com/office/word/2020/wordml/sdtdatahash" xmlns:w16se="http://schemas.microsoft.com/office/word/2015/wordml/symex" xmlns:wpg="http://schemas.microsoft.com/office/word/2010/wordprocessingGroup" xmlns:wpi="http://schemas.microsoft.com/office/word/2010/wordprocessingInk" xmlns:wne="http://schemas.microsoft.com/office/word/2006/wordml" xmlns:wps="http://schemas.microsoft.com/office/word/2010/wordprocessingShape" mc:Ignorable="w14 w15 w16se w16cid w16 w16cex w16sdtdh wp14">
+<w:document xmlns:wpc="http://schemas.microsoft.com/office/word/2010/wordprocessingCanvas" xmlns:cx="http://schemas.microsoft.com/office/drawing/2014/chartex" xmlns:cx1="http://schemas.microsoft.com/office/drawing/2015/9/8/chartex" xmlns:cx2="http://schemas.microsoft.com/office/drawing/2015/10/21/chartex" xmlns:cx3="http://schemas.microsoft.com/office/drawing/2016/5/9/chartex" xmlns:cx4="http://schemas.microsoft.com/office/drawing/2016/5/10/chartex" xmlns:cx5="http://schemas.microsoft.com/office/drawing/2016/5/11/chartex" xmlns:cx6="http://schemas.microsoft.com/office/drawing/2016/5/12/chartex" xmlns:cx7="http://schemas.microsoft.com/office/drawing/2016/5/13/chartex" xmlns:cx8="http://schemas.microsoft.com/office/drawing/2016/5/14/chartex" xmlns:mc="http://schemas.openxmlformats.org/markup-compatibility/2006" xmlns:aink="http://schemas.microsoft.com/office/drawing/2016/ink" xmlns:am3d="http://schemas.microsoft.com/office/drawing/2017/model3d" xmlns:o="urn:schemas-microsoft-com:office:office" xmlns:oel="http://schemas.microsoft.com/office/2019/extlst" xmlns:r="http://schemas.openxmlformats.org/officeDocument/2006/relationships" xmlns:m="http://schemas.openxmlformats.org/officeDocument/2006/math" xmlns:v="urn:schemas-microsoft-com:vml" xmlns:wp14="http://schemas.microsoft.com/office/word/2010/wordprocessingDrawing" xmlns:wp="http://schemas.openxmlformats.org/drawingml/2006/wordprocessingDrawing" xmlns:w10="urn:schemas-microsoft-com:office:word" xmlns:w="http://schemas.openxmlformats.org/wordprocessingml/2006/main" xmlns:w14="http://schemas.microsoft.com/office/word/2010/wordml" xmlns:w15="http://schemas.microsoft.com/office/word/2012/wordml" xmlns:w16cex="http://schemas.microsoft.com/office/word/2018/wordml/cex" xmlns:w16cid="http://schemas.microsoft.com/office/word/2016/wordml/cid" xmlns:w16="http://schemas.microsoft.com/office/word/2018/wordml" xmlns:w16du="http://schemas.microsoft.com/office/word/2023/wordml/word16du" xmlns:w16sdtdh="http://schemas.microsoft.com/office/word/2020/wordml/sdtdatahash" xmlns:w16sdtfl="http://schemas.microsoft.com/office/word/2024/wordml/sdtformatlock" xmlns:w16se="http://schemas.microsoft.com/office/word/2015/wordml/symex" xmlns:wpg="http://schemas.microsoft.com/office/word/2010/wordprocessingGroup" xmlns:wpi="http://schemas.microsoft.com/office/word/2010/wordprocessingInk" xmlns:wne="http://schemas.microsoft.com/office/word/2006/wordml" xmlns:wps="http://schemas.microsoft.com/office/word/2010/wordprocessingShape" mc:Ignorable="w14 w15 w16se w16cid w16 w16cex w16sdtdh w16sdtfl w16du wp14">
   <w:body>
     <w:p>
       <w:pPr>
@@ -150,8 +150,13 @@
     <w:sdt>
       <w:sdtPr>
         <w:rPr>
-          <w:rFonts w:ascii="Times New Roman" w:hAnsi="Times New Roman" w:cs="Times New Roman"/>
-          <w:color w:val="000000" w:themeColor="text1"/>
+          <w:rFonts w:ascii="Times New Roman" w:eastAsiaTheme="minorHAnsi" w:hAnsi="Times New Roman" w:cs="Times New Roman"/>
+          <w:color w:val="000000" w:themeColor="text1"/>
+          <w:kern w:val="2"/>
+          <w:sz w:val="28"/>
+          <w:szCs w:val="22"/>
+          <w:lang w:eastAsia="en-US"/>
+          <w14:ligatures w14:val="standardContextual"/>
         </w:rPr>
         <w:id w:val="866721031"/>
         <w:docPartObj>
@@ -161,14 +166,8 @@
       </w:sdtPr>
       <w:sdtEndPr>
         <w:rPr>
-          <w:rFonts w:eastAsiaTheme="minorHAnsi"/>
           <w:b/>
           <w:bCs/>
-          <w:kern w:val="2"/>
-          <w:sz w:val="28"/>
-          <w:szCs w:val="22"/>
-          <w:lang w:eastAsia="en-US"/>
-          <w14:ligatures w14:val="standardContextual"/>
         </w:rPr>
       </w:sdtEndPr>
       <w:sdtContent>
@@ -2326,7 +2325,7 @@
           <w:rFonts w:cs="Times New Roman"/>
           <w:color w:val="000000" w:themeColor="text1"/>
         </w:rPr>
-        <w:t xml:space="preserve">В университете организуется научная конференция, по результатам проведения которой публикуется сборник статей. Конференция имеет наименование и </w:t>
+        <w:t xml:space="preserve">В университете организуется научная конференция, по результатам проведения которой публикуется сборник статей. Конференция имеет наименование и дату </w:t>
       </w:r>
       <w:proofErr w:type="gramStart"/>
       <w:r>
@@ -2334,7 +2333,7 @@
           <w:rFonts w:cs="Times New Roman"/>
           <w:color w:val="000000" w:themeColor="text1"/>
         </w:rPr>
-        <w:t>дату начала</w:t>
+        <w:t>начала</w:t>
       </w:r>
       <w:proofErr w:type="gramEnd"/>
       <w:r>
@@ -5654,7 +5653,7 @@
 </file>
 
 <file path=word/endnotes.xml><?xml version="1.0" encoding="utf-8"?>
-<w:endnotes xmlns:wpc="http://schemas.microsoft.com/office/word/2010/wordprocessingCanvas" xmlns:cx="http://schemas.microsoft.com/office/drawing/2014/chartex" xmlns:cx1="http://schemas.microsoft.com/office/drawing/2015/9/8/chartex" xmlns:cx2="http://schemas.microsoft.com/office/drawing/2015/10/21/chartex" xmlns:cx3="http://schemas.microsoft.com/office/drawing/2016/5/9/chartex" xmlns:cx4="http://schemas.microsoft.com/office/drawing/2016/5/10/chartex" xmlns:cx5="http://schemas.microsoft.com/office/drawing/2016/5/11/chartex" xmlns:cx6="http://schemas.microsoft.com/office/drawing/2016/5/12/chartex" xmlns:cx7="http://schemas.microsoft.com/office/drawing/2016/5/13/chartex" xmlns:cx8="http://schemas.microsoft.com/office/drawing/2016/5/14/chartex" xmlns:mc="http://schemas.openxmlformats.org/markup-compatibility/2006" xmlns:aink="http://schemas.microsoft.com/office/drawing/2016/ink" xmlns:am3d="http://schemas.microsoft.com/office/drawing/2017/model3d" xmlns:o="urn:schemas-microsoft-com:office:office" xmlns:r="http://schemas.openxmlformats.org/officeDocument/2006/relationships" xmlns:m="http://schemas.openxmlformats.org/officeDocument/2006/math" xmlns:v="urn:schemas-microsoft-com:vml" xmlns:wp14="http://schemas.microsoft.com/office/word/2010/wordprocessingDrawing" xmlns:wp="http://schemas.openxmlformats.org/drawingml/2006/wordprocessingDrawing" xmlns:w10="urn:schemas-microsoft-com:office:word" xmlns:w="http://schemas.openxmlformats.org/wordprocessingml/2006/main" xmlns:w14="http://schemas.microsoft.com/office/word/2010/wordml" xmlns:w15="http://schemas.microsoft.com/office/word/2012/wordml" xmlns:w16cex="http://schemas.microsoft.com/office/word/2018/wordml/cex" xmlns:w16cid="http://schemas.microsoft.com/office/word/2016/wordml/cid" xmlns:w16="http://schemas.microsoft.com/office/word/2018/wordml" xmlns:w16sdtdh="http://schemas.microsoft.com/office/word/2020/wordml/sdtdatahash" xmlns:w16se="http://schemas.microsoft.com/office/word/2015/wordml/symex" xmlns:wpg="http://schemas.microsoft.com/office/word/2010/wordprocessingGroup" xmlns:wpi="http://schemas.microsoft.com/office/word/2010/wordprocessingInk" xmlns:wne="http://schemas.microsoft.com/office/word/2006/wordml" xmlns:wps="http://schemas.microsoft.com/office/word/2010/wordprocessingShape" mc:Ignorable="w14 w15 w16se w16cid w16 w16cex w16sdtdh wp14">
+<w:endnotes xmlns:wpc="http://schemas.microsoft.com/office/word/2010/wordprocessingCanvas" xmlns:cx="http://schemas.microsoft.com/office/drawing/2014/chartex" xmlns:cx1="http://schemas.microsoft.com/office/drawing/2015/9/8/chartex" xmlns:cx2="http://schemas.microsoft.com/office/drawing/2015/10/21/chartex" xmlns:cx3="http://schemas.microsoft.com/office/drawing/2016/5/9/chartex" xmlns:cx4="http://schemas.microsoft.com/office/drawing/2016/5/10/chartex" xmlns:cx5="http://schemas.microsoft.com/office/drawing/2016/5/11/chartex" xmlns:cx6="http://schemas.microsoft.com/office/drawing/2016/5/12/chartex" xmlns:cx7="http://schemas.microsoft.com/office/drawing/2016/5/13/chartex" xmlns:cx8="http://schemas.microsoft.com/office/drawing/2016/5/14/chartex" xmlns:mc="http://schemas.openxmlformats.org/markup-compatibility/2006" xmlns:aink="http://schemas.microsoft.com/office/drawing/2016/ink" xmlns:am3d="http://schemas.microsoft.com/office/drawing/2017/model3d" xmlns:o="urn:schemas-microsoft-com:office:office" xmlns:oel="http://schemas.microsoft.com/office/2019/extlst" xmlns:r="http://schemas.openxmlformats.org/officeDocument/2006/relationships" xmlns:m="http://schemas.openxmlformats.org/officeDocument/2006/math" xmlns:v="urn:schemas-microsoft-com:vml" xmlns:wp14="http://schemas.microsoft.com/office/word/2010/wordprocessingDrawing" xmlns:wp="http://schemas.openxmlformats.org/drawingml/2006/wordprocessingDrawing" xmlns:w10="urn:schemas-microsoft-com:office:word" xmlns:w="http://schemas.openxmlformats.org/wordprocessingml/2006/main" xmlns:w14="http://schemas.microsoft.com/office/word/2010/wordml" xmlns:w15="http://schemas.microsoft.com/office/word/2012/wordml" xmlns:w16cex="http://schemas.microsoft.com/office/word/2018/wordml/cex" xmlns:w16cid="http://schemas.microsoft.com/office/word/2016/wordml/cid" xmlns:w16="http://schemas.microsoft.com/office/word/2018/wordml" xmlns:w16du="http://schemas.microsoft.com/office/word/2023/wordml/word16du" xmlns:w16sdtdh="http://schemas.microsoft.com/office/word/2020/wordml/sdtdatahash" xmlns:w16sdtfl="http://schemas.microsoft.com/office/word/2024/wordml/sdtformatlock" xmlns:w16se="http://schemas.microsoft.com/office/word/2015/wordml/symex" xmlns:wpg="http://schemas.microsoft.com/office/word/2010/wordprocessingGroup" xmlns:wpi="http://schemas.microsoft.com/office/word/2010/wordprocessingInk" xmlns:wne="http://schemas.microsoft.com/office/word/2006/wordml" xmlns:wps="http://schemas.microsoft.com/office/word/2010/wordprocessingShape" mc:Ignorable="w14 w15 w16se w16cid w16 w16cex w16sdtdh w16sdtfl w16du wp14">
   <w:endnote w:type="separator" w:id="-1">
     <w:p>
       <w:pPr>
@@ -5679,7 +5678,7 @@
 </file>
 
 <file path=word/footnotes.xml><?xml version="1.0" encoding="utf-8"?>
-<w:footnotes xmlns:wpc="http://schemas.microsoft.com/office/word/2010/wordprocessingCanvas" xmlns:cx="http://schemas.microsoft.com/office/drawing/2014/chartex" xmlns:cx1="http://schemas.microsoft.com/office/drawing/2015/9/8/chartex" xmlns:cx2="http://schemas.microsoft.com/office/drawing/2015/10/21/chartex" xmlns:cx3="http://schemas.microsoft.com/office/drawing/2016/5/9/chartex" xmlns:cx4="http://schemas.microsoft.com/office/drawing/2016/5/10/chartex" xmlns:cx5="http://schemas.microsoft.com/office/drawing/2016/5/11/chartex" xmlns:cx6="http://schemas.microsoft.com/office/drawing/2016/5/12/chartex" xmlns:cx7="http://schemas.microsoft.com/office/drawing/2016/5/13/chartex" xmlns:cx8="http://schemas.microsoft.com/office/drawing/2016/5/14/chartex" xmlns:mc="http://schemas.openxmlformats.org/markup-compatibility/2006" xmlns:aink="http://schemas.microsoft.com/office/drawing/2016/ink" xmlns:am3d="http://schemas.microsoft.com/office/drawing/2017/model3d" xmlns:o="urn:schemas-microsoft-com:office:office" xmlns:r="http://schemas.openxmlformats.org/officeDocument/2006/relationships" xmlns:m="http://schemas.openxmlformats.org/officeDocument/2006/math" xmlns:v="urn:schemas-microsoft-com:vml" xmlns:wp14="http://schemas.microsoft.com/office/word/2010/wordprocessingDrawing" xmlns:wp="http://schemas.openxmlformats.org/drawingml/2006/wordprocessingDrawing" xmlns:w10="urn:schemas-microsoft-com:office:word" xmlns:w="http://schemas.openxmlformats.org/wordprocessingml/2006/main" xmlns:w14="http://schemas.microsoft.com/office/word/2010/wordml" xmlns:w15="http://schemas.microsoft.com/office/word/2012/wordml" xmlns:w16cex="http://schemas.microsoft.com/office/word/2018/wordml/cex" xmlns:w16cid="http://schemas.microsoft.com/office/word/2016/wordml/cid" xmlns:w16="http://schemas.microsoft.com/office/word/2018/wordml" xmlns:w16sdtdh="http://schemas.microsoft.com/office/word/2020/wordml/sdtdatahash" xmlns:w16se="http://schemas.microsoft.com/office/word/2015/wordml/symex" xmlns:wpg="http://schemas.microsoft.com/office/word/2010/wordprocessingGroup" xmlns:wpi="http://schemas.microsoft.com/office/word/2010/wordprocessingInk" xmlns:wne="http://schemas.microsoft.com/office/word/2006/wordml" xmlns:wps="http://schemas.microsoft.com/office/word/2010/wordprocessingShape" mc:Ignorable="w14 w15 w16se w16cid w16 w16cex w16sdtdh wp14">
+<w:footnotes xmlns:wpc="http://schemas.microsoft.com/office/word/2010/wordprocessingCanvas" xmlns:cx="http://schemas.microsoft.com/office/drawing/2014/chartex" xmlns:cx1="http://schemas.microsoft.com/office/drawing/2015/9/8/chartex" xmlns:cx2="http://schemas.microsoft.com/office/drawing/2015/10/21/chartex" xmlns:cx3="http://schemas.microsoft.com/office/drawing/2016/5/9/chartex" xmlns:cx4="http://schemas.microsoft.com/office/drawing/2016/5/10/chartex" xmlns:cx5="http://schemas.microsoft.com/office/drawing/2016/5/11/chartex" xmlns:cx6="http://schemas.microsoft.com/office/drawing/2016/5/12/chartex" xmlns:cx7="http://schemas.microsoft.com/office/drawing/2016/5/13/chartex" xmlns:cx8="http://schemas.microsoft.com/office/drawing/2016/5/14/chartex" xmlns:mc="http://schemas.openxmlformats.org/markup-compatibility/2006" xmlns:aink="http://schemas.microsoft.com/office/drawing/2016/ink" xmlns:am3d="http://schemas.microsoft.com/office/drawing/2017/model3d" xmlns:o="urn:schemas-microsoft-com:office:office" xmlns:oel="http://schemas.microsoft.com/office/2019/extlst" xmlns:r="http://schemas.openxmlformats.org/officeDocument/2006/relationships" xmlns:m="http://schemas.openxmlformats.org/officeDocument/2006/math" xmlns:v="urn:schemas-microsoft-com:vml" xmlns:wp14="http://schemas.microsoft.com/office/word/2010/wordprocessingDrawing" xmlns:wp="http://schemas.openxmlformats.org/drawingml/2006/wordprocessingDrawing" xmlns:w10="urn:schemas-microsoft-com:office:word" xmlns:w="http://schemas.openxmlformats.org/wordprocessingml/2006/main" xmlns:w14="http://schemas.microsoft.com/office/word/2010/wordml" xmlns:w15="http://schemas.microsoft.com/office/word/2012/wordml" xmlns:w16cex="http://schemas.microsoft.com/office/word/2018/wordml/cex" xmlns:w16cid="http://schemas.microsoft.com/office/word/2016/wordml/cid" xmlns:w16="http://schemas.microsoft.com/office/word/2018/wordml" xmlns:w16du="http://schemas.microsoft.com/office/word/2023/wordml/word16du" xmlns:w16sdtdh="http://schemas.microsoft.com/office/word/2020/wordml/sdtdatahash" xmlns:w16sdtfl="http://schemas.microsoft.com/office/word/2024/wordml/sdtformatlock" xmlns:w16se="http://schemas.microsoft.com/office/word/2015/wordml/symex" xmlns:wpg="http://schemas.microsoft.com/office/word/2010/wordprocessingGroup" xmlns:wpi="http://schemas.microsoft.com/office/word/2010/wordprocessingInk" xmlns:wne="http://schemas.microsoft.com/office/word/2006/wordml" xmlns:wps="http://schemas.microsoft.com/office/word/2010/wordprocessingShape" mc:Ignorable="w14 w15 w16se w16cid w16 w16cex w16sdtdh w16sdtfl w16du wp14">
   <w:footnote w:type="separator" w:id="-1">
     <w:p>
       <w:pPr>
@@ -5704,7 +5703,7 @@
 </file>
 
 <file path=word/numbering.xml><?xml version="1.0" encoding="utf-8"?>
-<w:numbering xmlns:wpc="http://schemas.microsoft.com/office/word/2010/wordprocessingCanvas" xmlns:cx="http://schemas.microsoft.com/office/drawing/2014/chartex" xmlns:cx1="http://schemas.microsoft.com/office/drawing/2015/9/8/chartex" xmlns:cx2="http://schemas.microsoft.com/office/drawing/2015/10/21/chartex" xmlns:cx3="http://schemas.microsoft.com/office/drawing/2016/5/9/chartex" xmlns:cx4="http://schemas.microsoft.com/office/drawing/2016/5/10/chartex" xmlns:cx5="http://schemas.microsoft.com/office/drawing/2016/5/11/chartex" xmlns:cx6="http://schemas.microsoft.com/office/drawing/2016/5/12/chartex" xmlns:cx7="http://schemas.microsoft.com/office/drawing/2016/5/13/chartex" xmlns:cx8="http://schemas.microsoft.com/office/drawing/2016/5/14/chartex" xmlns:mc="http://schemas.openxmlformats.org/markup-compatibility/2006" xmlns:aink="http://schemas.microsoft.com/office/drawing/2016/ink" xmlns:am3d="http://schemas.microsoft.com/office/drawing/2017/model3d" xmlns:o="urn:schemas-microsoft-com:office:office" xmlns:r="http://schemas.openxmlformats.org/officeDocument/2006/relationships" xmlns:m="http://schemas.openxmlformats.org/officeDocument/2006/math" xmlns:v="urn:schemas-microsoft-com:vml" xmlns:wp14="http://schemas.microsoft.com/office/word/2010/wordprocessingDrawing" xmlns:wp="http://schemas.openxmlformats.org/drawingml/2006/wordprocessingDrawing" xmlns:w10="urn:schemas-microsoft-com:office:word" xmlns:w="http://schemas.openxmlformats.org/wordprocessingml/2006/main" xmlns:w14="http://schemas.microsoft.com/office/word/2010/wordml" xmlns:w15="http://schemas.microsoft.com/office/word/2012/wordml" xmlns:w16cex="http://schemas.microsoft.com/office/word/2018/wordml/cex" xmlns:w16cid="http://schemas.microsoft.com/office/word/2016/wordml/cid" xmlns:w16="http://schemas.microsoft.com/office/word/2018/wordml" xmlns:w16sdtdh="http://schemas.microsoft.com/office/word/2020/wordml/sdtdatahash" xmlns:w16se="http://schemas.microsoft.com/office/word/2015/wordml/symex" xmlns:wpg="http://schemas.microsoft.com/office/word/2010/wordprocessingGroup" xmlns:wpi="http://schemas.microsoft.com/office/word/2010/wordprocessingInk" xmlns:wne="http://schemas.microsoft.com/office/word/2006/wordml" xmlns:wps="http://schemas.microsoft.com/office/word/2010/wordprocessingShape" mc:Ignorable="w14 w15 w16se w16cid w16 w16cex w16sdtdh wp14">
+<w:numbering xmlns:wpc="http://schemas.microsoft.com/office/word/2010/wordprocessingCanvas" xmlns:cx="http://schemas.microsoft.com/office/drawing/2014/chartex" xmlns:cx1="http://schemas.microsoft.com/office/drawing/2015/9/8/chartex" xmlns:cx2="http://schemas.microsoft.com/office/drawing/2015/10/21/chartex" xmlns:cx3="http://schemas.microsoft.com/office/drawing/2016/5/9/chartex" xmlns:cx4="http://schemas.microsoft.com/office/drawing/2016/5/10/chartex" xmlns:cx5="http://schemas.microsoft.com/office/drawing/2016/5/11/chartex" xmlns:cx6="http://schemas.microsoft.com/office/drawing/2016/5/12/chartex" xmlns:cx7="http://schemas.microsoft.com/office/drawing/2016/5/13/chartex" xmlns:cx8="http://schemas.microsoft.com/office/drawing/2016/5/14/chartex" xmlns:mc="http://schemas.openxmlformats.org/markup-compatibility/2006" xmlns:aink="http://schemas.microsoft.com/office/drawing/2016/ink" xmlns:am3d="http://schemas.microsoft.com/office/drawing/2017/model3d" xmlns:o="urn:schemas-microsoft-com:office:office" xmlns:oel="http://schemas.microsoft.com/office/2019/extlst" xmlns:r="http://schemas.openxmlformats.org/officeDocument/2006/relationships" xmlns:m="http://schemas.openxmlformats.org/officeDocument/2006/math" xmlns:v="urn:schemas-microsoft-com:vml" xmlns:wp14="http://schemas.microsoft.com/office/word/2010/wordprocessingDrawing" xmlns:wp="http://schemas.openxmlformats.org/drawingml/2006/wordprocessingDrawing" xmlns:w10="urn:schemas-microsoft-com:office:word" xmlns:w="http://schemas.openxmlformats.org/wordprocessingml/2006/main" xmlns:w14="http://schemas.microsoft.com/office/word/2010/wordml" xmlns:w15="http://schemas.microsoft.com/office/word/2012/wordml" xmlns:w16cex="http://schemas.microsoft.com/office/word/2018/wordml/cex" xmlns:w16cid="http://schemas.microsoft.com/office/word/2016/wordml/cid" xmlns:w16="http://schemas.microsoft.com/office/word/2018/wordml" xmlns:w16du="http://schemas.microsoft.com/office/word/2023/wordml/word16du" xmlns:w16sdtdh="http://schemas.microsoft.com/office/word/2020/wordml/sdtdatahash" xmlns:w16sdtfl="http://schemas.microsoft.com/office/word/2024/wordml/sdtformatlock" xmlns:w16se="http://schemas.microsoft.com/office/word/2015/wordml/symex" xmlns:wpg="http://schemas.microsoft.com/office/word/2010/wordprocessingGroup" xmlns:wpi="http://schemas.microsoft.com/office/word/2010/wordprocessingInk" xmlns:wne="http://schemas.microsoft.com/office/word/2006/wordml" xmlns:wps="http://schemas.microsoft.com/office/word/2010/wordprocessingShape" mc:Ignorable="w14 w15 w16se w16cid w16 w16cex w16sdtdh w16sdtfl w16du wp14">
   <w:abstractNum w:abstractNumId="0" w15:restartNumberingAfterBreak="0">
     <w:nsid w:val="03D4787C"/>
     <w:multiLevelType w:val="multilevel"/>
@@ -7206,43 +7205,43 @@
       </w:pPr>
     </w:lvl>
   </w:abstractNum>
-  <w:num w:numId="1">
+  <w:num w:numId="1" w16cid:durableId="2031568399">
     <w:abstractNumId w:val="8"/>
   </w:num>
-  <w:num w:numId="2">
+  <w:num w:numId="2" w16cid:durableId="2035422428">
     <w:abstractNumId w:val="6"/>
   </w:num>
-  <w:num w:numId="3">
+  <w:num w:numId="3" w16cid:durableId="1311132671">
     <w:abstractNumId w:val="12"/>
   </w:num>
-  <w:num w:numId="4">
+  <w:num w:numId="4" w16cid:durableId="778378395">
     <w:abstractNumId w:val="4"/>
   </w:num>
-  <w:num w:numId="5">
+  <w:num w:numId="5" w16cid:durableId="974677467">
     <w:abstractNumId w:val="9"/>
   </w:num>
-  <w:num w:numId="6">
+  <w:num w:numId="6" w16cid:durableId="2054890034">
     <w:abstractNumId w:val="11"/>
   </w:num>
-  <w:num w:numId="7">
+  <w:num w:numId="7" w16cid:durableId="244387686">
     <w:abstractNumId w:val="5"/>
   </w:num>
-  <w:num w:numId="8">
+  <w:num w:numId="8" w16cid:durableId="1151292369">
     <w:abstractNumId w:val="2"/>
   </w:num>
-  <w:num w:numId="9">
+  <w:num w:numId="9" w16cid:durableId="1262646105">
     <w:abstractNumId w:val="1"/>
   </w:num>
-  <w:num w:numId="10">
+  <w:num w:numId="10" w16cid:durableId="2022392584">
     <w:abstractNumId w:val="0"/>
   </w:num>
-  <w:num w:numId="11">
+  <w:num w:numId="11" w16cid:durableId="954290755">
     <w:abstractNumId w:val="13"/>
   </w:num>
-  <w:num w:numId="12">
+  <w:num w:numId="12" w16cid:durableId="934748374">
     <w:abstractNumId w:val="10"/>
   </w:num>
-  <w:num w:numId="13">
+  <w:num w:numId="13" w16cid:durableId="408044127">
     <w:abstractNumId w:val="10"/>
     <w:lvlOverride w:ilvl="0">
       <w:startOverride w:val="1"/>
@@ -7272,23 +7271,23 @@
       <w:startOverride w:val="1"/>
     </w:lvlOverride>
   </w:num>
-  <w:num w:numId="14">
+  <w:num w:numId="14" w16cid:durableId="1106729739">
     <w:abstractNumId w:val="7"/>
   </w:num>
-  <w:num w:numId="15">
+  <w:num w:numId="15" w16cid:durableId="785538287">
     <w:abstractNumId w:val="7"/>
   </w:num>
-  <w:num w:numId="16">
+  <w:num w:numId="16" w16cid:durableId="778064233">
     <w:abstractNumId w:val="3"/>
   </w:num>
-  <w:num w:numId="17">
+  <w:num w:numId="17" w16cid:durableId="455177244">
     <w:abstractNumId w:val="14"/>
   </w:num>
 </w:numbering>
 </file>
 
 <file path=word/styles.xml><?xml version="1.0" encoding="utf-8"?>
-<w:styles xmlns:mc="http://schemas.openxmlformats.org/markup-compatibility/2006" xmlns:r="http://schemas.openxmlformats.org/officeDocument/2006/relationships" xmlns:w="http://schemas.openxmlformats.org/wordprocessingml/2006/main" xmlns:w14="http://schemas.microsoft.com/office/word/2010/wordml" xmlns:w15="http://schemas.microsoft.com/office/word/2012/wordml" xmlns:w16cex="http://schemas.microsoft.com/office/word/2018/wordml/cex" xmlns:w16cid="http://schemas.microsoft.com/office/word/2016/wordml/cid" xmlns:w16="http://schemas.microsoft.com/office/word/2018/wordml" xmlns:w16sdtdh="http://schemas.microsoft.com/office/word/2020/wordml/sdtdatahash" xmlns:w16se="http://schemas.microsoft.com/office/word/2015/wordml/symex" mc:Ignorable="w14 w15 w16se w16cid w16 w16cex w16sdtdh">
+<w:styles xmlns:mc="http://schemas.openxmlformats.org/markup-compatibility/2006" xmlns:r="http://schemas.openxmlformats.org/officeDocument/2006/relationships" xmlns:w="http://schemas.openxmlformats.org/wordprocessingml/2006/main" xmlns:w14="http://schemas.microsoft.com/office/word/2010/wordml" xmlns:w15="http://schemas.microsoft.com/office/word/2012/wordml" xmlns:w16cex="http://schemas.microsoft.com/office/word/2018/wordml/cex" xmlns:w16cid="http://schemas.microsoft.com/office/word/2016/wordml/cid" xmlns:w16="http://schemas.microsoft.com/office/word/2018/wordml" xmlns:w16du="http://schemas.microsoft.com/office/word/2023/wordml/word16du" xmlns:w16sdtdh="http://schemas.microsoft.com/office/word/2020/wordml/sdtdatahash" xmlns:w16sdtfl="http://schemas.microsoft.com/office/word/2024/wordml/sdtformatlock" xmlns:w16se="http://schemas.microsoft.com/office/word/2015/wordml/symex" mc:Ignorable="w14 w15 w16se w16cid w16 w16cex w16sdtdh w16sdtfl w16du">
   <w:docDefaults>
     <w:rPrDefault>
       <w:rPr>

</xml_diff>